<commit_message>
time violation critical warning fixed
</commit_message>
<xml_diff>
--- a/doc/raport_template_2025.docx
+++ b/doc/raport_template_2025.docx
@@ -83,7 +83,7 @@
           <w:rFonts w:hint="eastAsia"/>
           <w:noProof/>
         </w:rPr>
-        <w:t>24.05.2025</w:t>
+        <w:t>05.06.2025</w:t>
       </w:r>
       <w:r>
         <w:fldChar w:fldCharType="end"/>
@@ -497,13 +497,16 @@
       <w:pPr>
         <w:pStyle w:val="Textbody"/>
         <w:jc w:val="left"/>
-        <w:rPr>
-          <w:rFonts w:hint="eastAsia"/>
-        </w:rPr>
-      </w:pPr>
-      <w:r>
-        <w:t>https://</w:t>
-      </w:r>
+      </w:pPr>
+      <w:hyperlink r:id="rId8" w:history="1">
+        <w:r>
+          <w:rPr>
+            <w:rStyle w:val="Hipercze"/>
+            <w:rFonts w:hint="eastAsia"/>
+          </w:rPr>
+          <w:t>https://github.com/LGasecki/UEC2_MTM_Project_Duck_Hunt.git</w:t>
+        </w:r>
+      </w:hyperlink>
     </w:p>
     <w:p>
       <w:pPr>
@@ -516,7 +519,7 @@
       <w:r>
         <w:t xml:space="preserve">W przypadku repozytorium prywatnego należy zaprosić użytkownika zewnętrznego o adresie mailowym: </w:t>
       </w:r>
-      <w:hyperlink r:id="rId7" w:history="1">
+      <w:hyperlink r:id="rId9" w:history="1">
         <w:r>
           <w:t>kaczmarczyk@agh.edu.pl</w:t>
         </w:r>
@@ -920,7 +923,7 @@
               <w:rPr>
                 <w:sz w:val="21"/>
               </w:rPr>
-              <w:t>Uruchomienie gry</w:t>
+              <w:t>Przejście do stanu czekania na przeciwnika, informacja przeciwnika o gotowości gry</w:t>
             </w:r>
           </w:p>
         </w:tc>
@@ -952,7 +955,7 @@
               <w:rPr>
                 <w:sz w:val="21"/>
               </w:rPr>
-              <w:t>Losowanie startowej pozycji X celu</w:t>
+              <w:t>LPM w obszarze START GAME przez przeciwnika</w:t>
             </w:r>
           </w:p>
         </w:tc>
@@ -982,7 +985,7 @@
               <w:rPr>
                 <w:sz w:val="21"/>
               </w:rPr>
-              <w:t>Gra</w:t>
+              <w:t>Czekanie na start przeciwnika</w:t>
             </w:r>
           </w:p>
         </w:tc>
@@ -1013,6 +1016,192 @@
               <w:rPr>
                 <w:sz w:val="21"/>
               </w:rPr>
+              <w:t>Rozpoczęcie gry</w:t>
+            </w:r>
+          </w:p>
+        </w:tc>
+      </w:tr>
+      <w:tr>
+        <w:tc>
+          <w:tcPr>
+            <w:tcW w:w="2263" w:type="dxa"/>
+            <w:tcBorders>
+              <w:left w:val="single" w:sz="2" w:space="0" w:color="000000"/>
+              <w:bottom w:val="single" w:sz="2" w:space="0" w:color="000000"/>
+            </w:tcBorders>
+            <w:shd w:val="clear" w:color="auto" w:fill="auto"/>
+            <w:tcMar>
+              <w:top w:w="55" w:type="dxa"/>
+              <w:left w:w="55" w:type="dxa"/>
+              <w:bottom w:w="55" w:type="dxa"/>
+              <w:right w:w="55" w:type="dxa"/>
+            </w:tcMar>
+          </w:tcPr>
+          <w:p>
+            <w:pPr>
+              <w:pStyle w:val="TableContents"/>
+              <w:rPr>
+                <w:sz w:val="21"/>
+              </w:rPr>
+            </w:pPr>
+            <w:r>
+              <w:rPr>
+                <w:sz w:val="21"/>
+              </w:rPr>
+              <w:t>Animacja startowa</w:t>
+            </w:r>
+          </w:p>
+        </w:tc>
+        <w:tc>
+          <w:tcPr>
+            <w:tcW w:w="2437" w:type="dxa"/>
+            <w:tcBorders>
+              <w:left w:val="single" w:sz="2" w:space="0" w:color="000000"/>
+              <w:bottom w:val="single" w:sz="2" w:space="0" w:color="000000"/>
+            </w:tcBorders>
+            <w:shd w:val="clear" w:color="auto" w:fill="auto"/>
+            <w:tcMar>
+              <w:top w:w="55" w:type="dxa"/>
+              <w:left w:w="55" w:type="dxa"/>
+              <w:bottom w:w="55" w:type="dxa"/>
+              <w:right w:w="55" w:type="dxa"/>
+            </w:tcMar>
+          </w:tcPr>
+          <w:p>
+            <w:pPr>
+              <w:pStyle w:val="TableContents"/>
+              <w:rPr>
+                <w:sz w:val="21"/>
+              </w:rPr>
+            </w:pPr>
+            <w:r>
+              <w:rPr>
+                <w:sz w:val="21"/>
+              </w:rPr>
+              <w:t>Gra</w:t>
+            </w:r>
+          </w:p>
+        </w:tc>
+        <w:tc>
+          <w:tcPr>
+            <w:tcW w:w="4938" w:type="dxa"/>
+            <w:tcBorders>
+              <w:left w:val="single" w:sz="2" w:space="0" w:color="000000"/>
+              <w:bottom w:val="single" w:sz="2" w:space="0" w:color="000000"/>
+              <w:right w:val="single" w:sz="2" w:space="0" w:color="000000"/>
+            </w:tcBorders>
+            <w:shd w:val="clear" w:color="auto" w:fill="auto"/>
+            <w:tcMar>
+              <w:top w:w="55" w:type="dxa"/>
+              <w:left w:w="55" w:type="dxa"/>
+              <w:bottom w:w="55" w:type="dxa"/>
+              <w:right w:w="55" w:type="dxa"/>
+            </w:tcMar>
+          </w:tcPr>
+          <w:p>
+            <w:pPr>
+              <w:pStyle w:val="TableContents"/>
+              <w:rPr>
+                <w:sz w:val="21"/>
+              </w:rPr>
+            </w:pPr>
+            <w:r>
+              <w:rPr>
+                <w:sz w:val="21"/>
+              </w:rPr>
+              <w:t>Animacja wchodzącego psa i wskakującego za trawę</w:t>
+            </w:r>
+          </w:p>
+        </w:tc>
+      </w:tr>
+      <w:tr>
+        <w:tc>
+          <w:tcPr>
+            <w:tcW w:w="2263" w:type="dxa"/>
+            <w:tcBorders>
+              <w:left w:val="single" w:sz="2" w:space="0" w:color="000000"/>
+              <w:bottom w:val="single" w:sz="2" w:space="0" w:color="000000"/>
+            </w:tcBorders>
+            <w:shd w:val="clear" w:color="auto" w:fill="auto"/>
+            <w:tcMar>
+              <w:top w:w="55" w:type="dxa"/>
+              <w:left w:w="55" w:type="dxa"/>
+              <w:bottom w:w="55" w:type="dxa"/>
+              <w:right w:w="55" w:type="dxa"/>
+            </w:tcMar>
+          </w:tcPr>
+          <w:p>
+            <w:pPr>
+              <w:pStyle w:val="TableContents"/>
+              <w:rPr>
+                <w:sz w:val="21"/>
+              </w:rPr>
+            </w:pPr>
+            <w:r>
+              <w:rPr>
+                <w:sz w:val="21"/>
+              </w:rPr>
+              <w:t>Losowanie startowej pozycji X celu</w:t>
+            </w:r>
+          </w:p>
+        </w:tc>
+        <w:tc>
+          <w:tcPr>
+            <w:tcW w:w="2437" w:type="dxa"/>
+            <w:tcBorders>
+              <w:left w:val="single" w:sz="2" w:space="0" w:color="000000"/>
+              <w:bottom w:val="single" w:sz="2" w:space="0" w:color="000000"/>
+            </w:tcBorders>
+            <w:shd w:val="clear" w:color="auto" w:fill="auto"/>
+            <w:tcMar>
+              <w:top w:w="55" w:type="dxa"/>
+              <w:left w:w="55" w:type="dxa"/>
+              <w:bottom w:w="55" w:type="dxa"/>
+              <w:right w:w="55" w:type="dxa"/>
+            </w:tcMar>
+          </w:tcPr>
+          <w:p>
+            <w:pPr>
+              <w:pStyle w:val="TableContents"/>
+              <w:rPr>
+                <w:sz w:val="21"/>
+              </w:rPr>
+            </w:pPr>
+            <w:r>
+              <w:rPr>
+                <w:sz w:val="21"/>
+              </w:rPr>
+              <w:t>Gra</w:t>
+            </w:r>
+          </w:p>
+        </w:tc>
+        <w:tc>
+          <w:tcPr>
+            <w:tcW w:w="4938" w:type="dxa"/>
+            <w:tcBorders>
+              <w:left w:val="single" w:sz="2" w:space="0" w:color="000000"/>
+              <w:bottom w:val="single" w:sz="2" w:space="0" w:color="000000"/>
+              <w:right w:val="single" w:sz="2" w:space="0" w:color="000000"/>
+            </w:tcBorders>
+            <w:shd w:val="clear" w:color="auto" w:fill="auto"/>
+            <w:tcMar>
+              <w:top w:w="55" w:type="dxa"/>
+              <w:left w:w="55" w:type="dxa"/>
+              <w:bottom w:w="55" w:type="dxa"/>
+              <w:right w:w="55" w:type="dxa"/>
+            </w:tcMar>
+          </w:tcPr>
+          <w:p>
+            <w:pPr>
+              <w:pStyle w:val="TableContents"/>
+              <w:rPr>
+                <w:sz w:val="21"/>
+              </w:rPr>
+            </w:pPr>
+            <w:r>
+              <w:rPr>
+                <w:sz w:val="21"/>
+              </w:rPr>
               <w:t>Ustawienie celu na wysokości startowej oraz losowej pozycji wzdłuż linii tej wysokości</w:t>
             </w:r>
           </w:p>
@@ -1107,6 +1296,12 @@
                 <w:sz w:val="21"/>
               </w:rPr>
               <w:t>Zmiana kierunku lotu celu</w:t>
+            </w:r>
+            <w:r>
+              <w:rPr>
+                <w:sz w:val="21"/>
+              </w:rPr>
+              <w:t xml:space="preserve"> z losową prędkością wektorową</w:t>
             </w:r>
           </w:p>
         </w:tc>
@@ -1136,6 +1331,18 @@
                 <w:sz w:val="21"/>
               </w:rPr>
             </w:pPr>
+            <w:r>
+              <w:rPr>
+                <w:sz w:val="21"/>
+              </w:rPr>
+              <w:t>Trafienie celu</w:t>
+            </w:r>
+            <w:r>
+              <w:rPr>
+                <w:sz w:val="21"/>
+              </w:rPr>
+              <w:t xml:space="preserve"> (LPM)</w:t>
+            </w:r>
           </w:p>
         </w:tc>
         <w:tc>
@@ -1194,6 +1401,18 @@
                 <w:sz w:val="21"/>
               </w:rPr>
             </w:pPr>
+            <w:r>
+              <w:rPr>
+                <w:sz w:val="21"/>
+              </w:rPr>
+              <w:t>Dodanie punktu do naszego wyniku, animacja zabicia celu, odjęcie naboju</w:t>
+            </w:r>
+            <w:r>
+              <w:rPr>
+                <w:sz w:val="21"/>
+              </w:rPr>
+              <w:t>, animacja psa trzymającego zabity cel</w:t>
+            </w:r>
           </w:p>
         </w:tc>
       </w:tr>
@@ -1222,6 +1441,12 @@
                 <w:sz w:val="21"/>
               </w:rPr>
             </w:pPr>
+            <w:r>
+              <w:rPr>
+                <w:sz w:val="21"/>
+              </w:rPr>
+              <w:t xml:space="preserve">Strzelenie poza celem / Pudło (LPM) </w:t>
+            </w:r>
           </w:p>
         </w:tc>
         <w:tc>
@@ -1280,6 +1505,24 @@
                 <w:sz w:val="21"/>
               </w:rPr>
             </w:pPr>
+            <w:r>
+              <w:rPr>
+                <w:sz w:val="21"/>
+              </w:rPr>
+              <w:t>Odjęcie naboj</w:t>
+            </w:r>
+            <w:r>
+              <w:rPr>
+                <w:sz w:val="21"/>
+              </w:rPr>
+              <w:t>u</w:t>
+            </w:r>
+            <w:r>
+              <w:rPr>
+                <w:sz w:val="21"/>
+              </w:rPr>
+              <w:t>, gra toczy się dalej</w:t>
+            </w:r>
           </w:p>
         </w:tc>
       </w:tr>
@@ -1308,6 +1551,18 @@
                 <w:sz w:val="21"/>
               </w:rPr>
             </w:pPr>
+            <w:r>
+              <w:rPr>
+                <w:sz w:val="21"/>
+              </w:rPr>
+              <w:t>Przeładowanie magazynku</w:t>
+            </w:r>
+            <w:r>
+              <w:rPr>
+                <w:sz w:val="21"/>
+              </w:rPr>
+              <w:t xml:space="preserve"> (RPM)</w:t>
+            </w:r>
           </w:p>
         </w:tc>
         <w:tc>
@@ -1334,6 +1589,12 @@
                 <w:sz w:val="21"/>
               </w:rPr>
             </w:pPr>
+            <w:r>
+              <w:rPr>
+                <w:sz w:val="21"/>
+              </w:rPr>
+              <w:t>Gra</w:t>
+            </w:r>
           </w:p>
         </w:tc>
         <w:tc>
@@ -1360,6 +1621,12 @@
                 <w:sz w:val="21"/>
               </w:rPr>
             </w:pPr>
+            <w:r>
+              <w:rPr>
+                <w:sz w:val="21"/>
+              </w:rPr>
+              <w:t>Załadowanie maksymalną liczbę naboi (3) do magazynku, aktualizacja dostępnych wszystkich naboi</w:t>
+            </w:r>
           </w:p>
         </w:tc>
       </w:tr>
@@ -1388,6 +1655,12 @@
                 <w:sz w:val="21"/>
               </w:rPr>
             </w:pPr>
+            <w:r>
+              <w:rPr>
+                <w:sz w:val="21"/>
+              </w:rPr>
+              <w:t>Liczba wszystkich naboi = 0</w:t>
+            </w:r>
           </w:p>
         </w:tc>
         <w:tc>
@@ -1414,6 +1687,12 @@
                 <w:sz w:val="21"/>
               </w:rPr>
             </w:pPr>
+            <w:r>
+              <w:rPr>
+                <w:sz w:val="21"/>
+              </w:rPr>
+              <w:t>Gra</w:t>
+            </w:r>
           </w:p>
         </w:tc>
         <w:tc>
@@ -1440,6 +1719,12 @@
                 <w:sz w:val="21"/>
               </w:rPr>
             </w:pPr>
+            <w:r>
+              <w:rPr>
+                <w:sz w:val="21"/>
+              </w:rPr>
+              <w:t>Koniec gry, przejście do stanu czekania na koniec gry przeciwnika</w:t>
+            </w:r>
           </w:p>
         </w:tc>
       </w:tr>
@@ -1468,6 +1753,12 @@
                 <w:sz w:val="21"/>
               </w:rPr>
             </w:pPr>
+            <w:r>
+              <w:rPr>
+                <w:sz w:val="21"/>
+              </w:rPr>
+              <w:t>Przeciwnik skończy grę (liczba jego naboi = 0)</w:t>
+            </w:r>
           </w:p>
         </w:tc>
         <w:tc>
@@ -1494,6 +1785,12 @@
                 <w:sz w:val="21"/>
               </w:rPr>
             </w:pPr>
+            <w:r>
+              <w:rPr>
+                <w:sz w:val="21"/>
+              </w:rPr>
+              <w:t>Czekanie na koniec gry przeciwnika</w:t>
+            </w:r>
           </w:p>
         </w:tc>
         <w:tc>
@@ -1520,6 +1817,18 @@
                 <w:sz w:val="21"/>
               </w:rPr>
             </w:pPr>
+            <w:r>
+              <w:rPr>
+                <w:sz w:val="21"/>
+              </w:rPr>
+              <w:t>Porównanie wyników, przejście do ekranu końca gry</w:t>
+            </w:r>
+            <w:r>
+              <w:rPr>
+                <w:sz w:val="21"/>
+              </w:rPr>
+              <w:t>.</w:t>
+            </w:r>
           </w:p>
         </w:tc>
       </w:tr>
@@ -1548,6 +1857,12 @@
                 <w:sz w:val="21"/>
               </w:rPr>
             </w:pPr>
+            <w:r>
+              <w:rPr>
+                <w:sz w:val="21"/>
+              </w:rPr>
+              <w:t>Wyświetlanie wyniku</w:t>
+            </w:r>
           </w:p>
         </w:tc>
         <w:tc>
@@ -1574,6 +1889,12 @@
                 <w:sz w:val="21"/>
               </w:rPr>
             </w:pPr>
+            <w:r>
+              <w:rPr>
+                <w:sz w:val="21"/>
+              </w:rPr>
+              <w:t>Ekran końcowy</w:t>
+            </w:r>
           </w:p>
         </w:tc>
         <w:tc>
@@ -1600,6 +1921,12 @@
                 <w:sz w:val="21"/>
               </w:rPr>
             </w:pPr>
+            <w:r>
+              <w:rPr>
+                <w:sz w:val="21"/>
+              </w:rPr>
+              <w:t>Wyświetlanie wyniku graczy wraz z informacją kto wygrał</w:t>
+            </w:r>
           </w:p>
         </w:tc>
       </w:tr>
@@ -1963,6 +2290,9 @@
       <w:proofErr w:type="spellStart"/>
       <w:r>
         <w:t>mou</w:t>
+      </w:r>
+      <w:r>
+        <w:t>se</w:t>
       </w:r>
       <w:proofErr w:type="spellEnd"/>
       <w:r>
@@ -2179,7 +2509,6 @@
       <w:bookmarkStart w:id="10" w:name="__RefHeading___Toc393_832888478"/>
       <w:proofErr w:type="spellStart"/>
       <w:r>
-        <w:lastRenderedPageBreak/>
         <w:t>vga</w:t>
       </w:r>
       <w:proofErr w:type="spellEnd"/>
@@ -2204,6 +2533,14 @@
     <w:tbl>
       <w:tblPr>
         <w:tblW w:w="9638" w:type="dxa"/>
+        <w:tblBorders>
+          <w:top w:val="single" w:sz="4" w:space="0" w:color="auto"/>
+          <w:left w:val="single" w:sz="4" w:space="0" w:color="auto"/>
+          <w:bottom w:val="single" w:sz="4" w:space="0" w:color="auto"/>
+          <w:right w:val="single" w:sz="4" w:space="0" w:color="auto"/>
+          <w:insideH w:val="single" w:sz="4" w:space="0" w:color="auto"/>
+          <w:insideV w:val="single" w:sz="4" w:space="0" w:color="auto"/>
+        </w:tblBorders>
         <w:tblLayout w:type="fixed"/>
         <w:tblCellMar>
           <w:left w:w="10" w:type="dxa"/>
@@ -2219,11 +2556,6 @@
         <w:tc>
           <w:tcPr>
             <w:tcW w:w="1988" w:type="dxa"/>
-            <w:tcBorders>
-              <w:top w:val="single" w:sz="2" w:space="0" w:color="000000"/>
-              <w:left w:val="single" w:sz="2" w:space="0" w:color="000000"/>
-              <w:bottom w:val="single" w:sz="2" w:space="0" w:color="000000"/>
-            </w:tcBorders>
             <w:shd w:val="clear" w:color="auto" w:fill="auto"/>
             <w:tcMar>
               <w:top w:w="55" w:type="dxa"/>
@@ -2253,12 +2585,6 @@
         <w:tc>
           <w:tcPr>
             <w:tcW w:w="7650" w:type="dxa"/>
-            <w:tcBorders>
-              <w:top w:val="single" w:sz="2" w:space="0" w:color="000000"/>
-              <w:left w:val="single" w:sz="2" w:space="0" w:color="000000"/>
-              <w:bottom w:val="single" w:sz="2" w:space="0" w:color="000000"/>
-              <w:right w:val="single" w:sz="2" w:space="0" w:color="000000"/>
-            </w:tcBorders>
             <w:shd w:val="clear" w:color="auto" w:fill="auto"/>
             <w:tcMar>
               <w:top w:w="55" w:type="dxa"/>
@@ -2290,10 +2616,6 @@
         <w:tc>
           <w:tcPr>
             <w:tcW w:w="1988" w:type="dxa"/>
-            <w:tcBorders>
-              <w:left w:val="single" w:sz="2" w:space="0" w:color="000000"/>
-              <w:bottom w:val="single" w:sz="2" w:space="0" w:color="000000"/>
-            </w:tcBorders>
             <w:shd w:val="clear" w:color="auto" w:fill="auto"/>
             <w:tcMar>
               <w:top w:w="55" w:type="dxa"/>
@@ -2309,7 +2631,7 @@
             </w:pPr>
             <w:proofErr w:type="spellStart"/>
             <w:r>
-              <w:t>vga_vs</w:t>
+              <w:t>Vsync</w:t>
             </w:r>
             <w:proofErr w:type="spellEnd"/>
           </w:p>
@@ -2317,11 +2639,6 @@
         <w:tc>
           <w:tcPr>
             <w:tcW w:w="7650" w:type="dxa"/>
-            <w:tcBorders>
-              <w:left w:val="single" w:sz="2" w:space="0" w:color="000000"/>
-              <w:bottom w:val="single" w:sz="2" w:space="0" w:color="000000"/>
-              <w:right w:val="single" w:sz="2" w:space="0" w:color="000000"/>
-            </w:tcBorders>
             <w:shd w:val="clear" w:color="auto" w:fill="auto"/>
             <w:tcMar>
               <w:top w:w="55" w:type="dxa"/>
@@ -2344,44 +2661,188 @@
         <w:tc>
           <w:tcPr>
             <w:tcW w:w="1988" w:type="dxa"/>
-            <w:tcBorders>
-              <w:left w:val="single" w:sz="2" w:space="0" w:color="000000"/>
-              <w:bottom w:val="single" w:sz="2" w:space="0" w:color="000000"/>
-            </w:tcBorders>
-            <w:shd w:val="clear" w:color="auto" w:fill="auto"/>
-            <w:tcMar>
-              <w:top w:w="55" w:type="dxa"/>
-              <w:left w:w="55" w:type="dxa"/>
-              <w:bottom w:w="55" w:type="dxa"/>
-              <w:right w:w="55" w:type="dxa"/>
-            </w:tcMar>
-          </w:tcPr>
-          <w:p>
-            <w:pPr>
-              <w:pStyle w:val="TableContents"/>
-            </w:pPr>
+            <w:shd w:val="clear" w:color="auto" w:fill="auto"/>
+            <w:tcMar>
+              <w:top w:w="55" w:type="dxa"/>
+              <w:left w:w="55" w:type="dxa"/>
+              <w:bottom w:w="55" w:type="dxa"/>
+              <w:right w:w="55" w:type="dxa"/>
+            </w:tcMar>
+          </w:tcPr>
+          <w:p>
+            <w:pPr>
+              <w:pStyle w:val="TableContents"/>
+              <w:jc w:val="center"/>
+            </w:pPr>
+            <w:proofErr w:type="spellStart"/>
+            <w:r>
+              <w:t>Hsync</w:t>
+            </w:r>
+            <w:proofErr w:type="spellEnd"/>
           </w:p>
         </w:tc>
         <w:tc>
           <w:tcPr>
             <w:tcW w:w="7650" w:type="dxa"/>
-            <w:tcBorders>
-              <w:left w:val="single" w:sz="2" w:space="0" w:color="000000"/>
-              <w:bottom w:val="single" w:sz="2" w:space="0" w:color="000000"/>
-              <w:right w:val="single" w:sz="2" w:space="0" w:color="000000"/>
-            </w:tcBorders>
-            <w:shd w:val="clear" w:color="auto" w:fill="auto"/>
-            <w:tcMar>
-              <w:top w:w="55" w:type="dxa"/>
-              <w:left w:w="55" w:type="dxa"/>
-              <w:bottom w:w="55" w:type="dxa"/>
-              <w:right w:w="55" w:type="dxa"/>
-            </w:tcMar>
-          </w:tcPr>
-          <w:p>
-            <w:pPr>
-              <w:pStyle w:val="TableContents"/>
-            </w:pPr>
+            <w:shd w:val="clear" w:color="auto" w:fill="auto"/>
+            <w:tcMar>
+              <w:top w:w="55" w:type="dxa"/>
+              <w:left w:w="55" w:type="dxa"/>
+              <w:bottom w:w="55" w:type="dxa"/>
+              <w:right w:w="55" w:type="dxa"/>
+            </w:tcMar>
+          </w:tcPr>
+          <w:p>
+            <w:pPr>
+              <w:pStyle w:val="TableContents"/>
+            </w:pPr>
+            <w:r>
+              <w:t>Sygnał synchronizacji poziomej VGA</w:t>
+            </w:r>
+          </w:p>
+        </w:tc>
+      </w:tr>
+      <w:tr>
+        <w:tc>
+          <w:tcPr>
+            <w:tcW w:w="1988" w:type="dxa"/>
+            <w:shd w:val="clear" w:color="auto" w:fill="auto"/>
+            <w:tcMar>
+              <w:top w:w="55" w:type="dxa"/>
+              <w:left w:w="55" w:type="dxa"/>
+              <w:bottom w:w="55" w:type="dxa"/>
+              <w:right w:w="55" w:type="dxa"/>
+            </w:tcMar>
+          </w:tcPr>
+          <w:p>
+            <w:pPr>
+              <w:pStyle w:val="TableContents"/>
+              <w:jc w:val="center"/>
+            </w:pPr>
+            <w:proofErr w:type="spellStart"/>
+            <w:r>
+              <w:t>vgaGreen</w:t>
+            </w:r>
+            <w:proofErr w:type="spellEnd"/>
+            <w:r>
+              <w:t>[3:0]</w:t>
+            </w:r>
+          </w:p>
+        </w:tc>
+        <w:tc>
+          <w:tcPr>
+            <w:tcW w:w="7650" w:type="dxa"/>
+            <w:shd w:val="clear" w:color="auto" w:fill="auto"/>
+            <w:tcMar>
+              <w:top w:w="55" w:type="dxa"/>
+              <w:left w:w="55" w:type="dxa"/>
+              <w:bottom w:w="55" w:type="dxa"/>
+              <w:right w:w="55" w:type="dxa"/>
+            </w:tcMar>
+          </w:tcPr>
+          <w:p>
+            <w:pPr>
+              <w:pStyle w:val="TableContents"/>
+            </w:pPr>
+            <w:r>
+              <w:t>Sygnał natężenia koloru zielonego VGA</w:t>
+            </w:r>
+          </w:p>
+        </w:tc>
+      </w:tr>
+      <w:tr>
+        <w:tc>
+          <w:tcPr>
+            <w:tcW w:w="1988" w:type="dxa"/>
+            <w:shd w:val="clear" w:color="auto" w:fill="auto"/>
+            <w:tcMar>
+              <w:top w:w="55" w:type="dxa"/>
+              <w:left w:w="55" w:type="dxa"/>
+              <w:bottom w:w="55" w:type="dxa"/>
+              <w:right w:w="55" w:type="dxa"/>
+            </w:tcMar>
+          </w:tcPr>
+          <w:p>
+            <w:pPr>
+              <w:pStyle w:val="TableContents"/>
+              <w:jc w:val="center"/>
+            </w:pPr>
+            <w:proofErr w:type="spellStart"/>
+            <w:r>
+              <w:t>vgaBlue</w:t>
+            </w:r>
+            <w:proofErr w:type="spellEnd"/>
+            <w:r>
+              <w:t>[3:0]</w:t>
+            </w:r>
+          </w:p>
+        </w:tc>
+        <w:tc>
+          <w:tcPr>
+            <w:tcW w:w="7650" w:type="dxa"/>
+            <w:shd w:val="clear" w:color="auto" w:fill="auto"/>
+            <w:tcMar>
+              <w:top w:w="55" w:type="dxa"/>
+              <w:left w:w="55" w:type="dxa"/>
+              <w:bottom w:w="55" w:type="dxa"/>
+              <w:right w:w="55" w:type="dxa"/>
+            </w:tcMar>
+          </w:tcPr>
+          <w:p>
+            <w:pPr>
+              <w:pStyle w:val="TableContents"/>
+            </w:pPr>
+            <w:r>
+              <w:t>Sygnał natężenia koloru niebieskiego VGA</w:t>
+            </w:r>
+          </w:p>
+        </w:tc>
+      </w:tr>
+      <w:tr>
+        <w:tc>
+          <w:tcPr>
+            <w:tcW w:w="1988" w:type="dxa"/>
+            <w:shd w:val="clear" w:color="auto" w:fill="auto"/>
+            <w:tcMar>
+              <w:top w:w="55" w:type="dxa"/>
+              <w:left w:w="55" w:type="dxa"/>
+              <w:bottom w:w="55" w:type="dxa"/>
+              <w:right w:w="55" w:type="dxa"/>
+            </w:tcMar>
+          </w:tcPr>
+          <w:p>
+            <w:pPr>
+              <w:pStyle w:val="TableContents"/>
+              <w:jc w:val="center"/>
+            </w:pPr>
+            <w:proofErr w:type="spellStart"/>
+            <w:r>
+              <w:t>vgaRed</w:t>
+            </w:r>
+            <w:proofErr w:type="spellEnd"/>
+            <w:r>
+              <w:t>[3:0]</w:t>
+            </w:r>
+          </w:p>
+        </w:tc>
+        <w:tc>
+          <w:tcPr>
+            <w:tcW w:w="7650" w:type="dxa"/>
+            <w:shd w:val="clear" w:color="auto" w:fill="auto"/>
+            <w:tcMar>
+              <w:top w:w="55" w:type="dxa"/>
+              <w:left w:w="55" w:type="dxa"/>
+              <w:bottom w:w="55" w:type="dxa"/>
+              <w:right w:w="55" w:type="dxa"/>
+            </w:tcMar>
+          </w:tcPr>
+          <w:p>
+            <w:pPr>
+              <w:pStyle w:val="TableContents"/>
+            </w:pPr>
+            <w:r>
+              <w:t>Sygnał natężenia koloru czerwonego VGA</w:t>
+            </w:r>
           </w:p>
         </w:tc>
       </w:tr>
@@ -2531,9 +2992,6 @@
               <w:pStyle w:val="TableContents"/>
               <w:jc w:val="center"/>
             </w:pPr>
-            <w:r>
-              <w:t>m2c_x[9:0]</w:t>
-            </w:r>
           </w:p>
         </w:tc>
         <w:tc>
@@ -2556,9 +3014,6 @@
             <w:pPr>
               <w:pStyle w:val="TableContents"/>
             </w:pPr>
-            <w:r>
-              <w:t>horyzontalna pozycja kursora myszy na ekranie</w:t>
-            </w:r>
           </w:p>
         </w:tc>
       </w:tr>
@@ -2583,9 +3038,6 @@
               <w:pStyle w:val="TableContents"/>
               <w:jc w:val="center"/>
             </w:pPr>
-            <w:r>
-              <w:t>m2c_y[9:0]</w:t>
-            </w:r>
           </w:p>
         </w:tc>
         <w:tc>
@@ -2608,9 +3060,6 @@
             <w:pPr>
               <w:pStyle w:val="TableContents"/>
             </w:pPr>
-            <w:r>
-              <w:t>wertykalna pozycja kursora myszy na ekranie</w:t>
-            </w:r>
           </w:p>
         </w:tc>
       </w:tr>
@@ -2772,6 +3221,7 @@
           <w:sz w:val="20"/>
           <w:szCs w:val="20"/>
         </w:rPr>
+        <w:lastRenderedPageBreak/>
         <w:drawing>
           <wp:anchor distT="0" distB="0" distL="114300" distR="114300" simplePos="0" relativeHeight="251659264" behindDoc="0" locked="0" layoutInCell="1" allowOverlap="1" wp14:anchorId="1BA65F31" wp14:editId="589E8895">
             <wp:simplePos x="0" y="0"/>
@@ -2794,7 +3244,7 @@
                     <pic:cNvPicPr/>
                   </pic:nvPicPr>
                   <pic:blipFill>
-                    <a:blip r:embed="rId8">
+                    <a:blip r:embed="rId10">
                       <a:lum/>
                       <a:alphaModFix/>
                     </a:blip>
@@ -3170,10 +3620,145 @@
       </w:pPr>
       <w:bookmarkStart w:id="17" w:name="__RefHeading___Toc1317_2642343945"/>
       <w:r>
+        <w:t>Wykorzystanie zasobów</w:t>
+      </w:r>
+      <w:bookmarkEnd w:id="17"/>
+    </w:p>
+    <w:p>
+      <w:pPr>
+        <w:pStyle w:val="Textbody"/>
+        <w:rPr>
+          <w:rFonts w:hint="eastAsia"/>
+        </w:rPr>
+      </w:pPr>
+      <w:r>
+        <w:t xml:space="preserve">Tabela z wykorzystaniem zasobów z </w:t>
+      </w:r>
+      <w:proofErr w:type="spellStart"/>
+      <w:r>
+        <w:t>Vivado</w:t>
+      </w:r>
+      <w:proofErr w:type="spellEnd"/>
+    </w:p>
+    <w:p>
+      <w:pPr>
+        <w:pStyle w:val="Nagwek2"/>
+        <w:rPr>
+          <w:rFonts w:hint="eastAsia"/>
+        </w:rPr>
+      </w:pPr>
+      <w:bookmarkStart w:id="18" w:name="__RefHeading___Toc1319_2642343945"/>
+      <w:r>
+        <w:t>Marginesy czasowe</w:t>
+      </w:r>
+      <w:bookmarkEnd w:id="18"/>
+    </w:p>
+    <w:p>
+      <w:pPr>
+        <w:pStyle w:val="Textbody"/>
+        <w:rPr>
+          <w:rFonts w:hint="eastAsia"/>
+        </w:rPr>
+      </w:pPr>
+      <w:r>
+        <w:t xml:space="preserve">Marginesy czasowe (WNS) dla setup i </w:t>
+      </w:r>
+      <w:proofErr w:type="spellStart"/>
+      <w:r>
+        <w:t>hold</w:t>
+      </w:r>
+      <w:proofErr w:type="spellEnd"/>
+      <w:r>
+        <w:t>.</w:t>
+      </w:r>
+    </w:p>
+    <w:p>
+      <w:pPr>
+        <w:pStyle w:val="Nagwek1"/>
+        <w:rPr>
+          <w:rFonts w:hint="eastAsia"/>
+        </w:rPr>
+      </w:pPr>
+      <w:bookmarkStart w:id="19" w:name="__RefHeading___Toc1249_1436539759"/>
+      <w:r>
+        <w:t>Konfiguracja sprzęt</w:t>
+      </w:r>
+      <w:r>
+        <w:t>u</w:t>
+      </w:r>
+    </w:p>
+    <w:p>
+      <w:pPr>
+        <w:pStyle w:val="Textbody"/>
+      </w:pPr>
+      <w:r>
+        <w:t xml:space="preserve">Schemat połączenia ze sobą płytek Basys3 w trybie </w:t>
+      </w:r>
+      <w:proofErr w:type="spellStart"/>
+      <w:r>
+        <w:t>multiplayer</w:t>
+      </w:r>
+      <w:proofErr w:type="spellEnd"/>
+      <w:r>
+        <w:t>.</w:t>
+      </w:r>
+    </w:p>
+    <w:p>
+      <w:pPr>
+        <w:pStyle w:val="Textbody"/>
+        <w:rPr>
+          <w:rFonts w:hint="eastAsia"/>
+        </w:rPr>
+      </w:pPr>
+      <w:r>
+        <w:drawing>
+          <wp:inline distT="0" distB="0" distL="0" distR="0" wp14:anchorId="40AAA087" wp14:editId="1B404766">
+            <wp:extent cx="6120130" cy="2576195"/>
+            <wp:effectExtent l="0" t="0" r="0" b="0"/>
+            <wp:docPr id="1915365577" name="Obraz 1" descr="Obraz zawierający tekst, Czcionka, linia, diagram&#10;&#10;Zawartość wygenerowana przez AI może być niepoprawna."/>
+            <wp:cNvGraphicFramePr>
+              <a:graphicFrameLocks xmlns:a="http://schemas.openxmlformats.org/drawingml/2006/main" noChangeAspect="1"/>
+            </wp:cNvGraphicFramePr>
+            <a:graphic xmlns:a="http://schemas.openxmlformats.org/drawingml/2006/main">
+              <a:graphicData uri="http://schemas.openxmlformats.org/drawingml/2006/picture">
+                <pic:pic xmlns:pic="http://schemas.openxmlformats.org/drawingml/2006/picture">
+                  <pic:nvPicPr>
+                    <pic:cNvPr id="1915365577" name="Obraz 1" descr="Obraz zawierający tekst, Czcionka, linia, diagram&#10;&#10;Zawartość wygenerowana przez AI może być niepoprawna."/>
+                    <pic:cNvPicPr/>
+                  </pic:nvPicPr>
+                  <pic:blipFill>
+                    <a:blip r:embed="rId11"/>
+                    <a:stretch>
+                      <a:fillRect/>
+                    </a:stretch>
+                  </pic:blipFill>
+                  <pic:spPr>
+                    <a:xfrm>
+                      <a:off x="0" y="0"/>
+                      <a:ext cx="6120130" cy="2576195"/>
+                    </a:xfrm>
+                    <a:prstGeom prst="rect">
+                      <a:avLst/>
+                    </a:prstGeom>
+                  </pic:spPr>
+                </pic:pic>
+              </a:graphicData>
+            </a:graphic>
+          </wp:inline>
+        </w:drawing>
+      </w:r>
+    </w:p>
+    <w:p>
+      <w:pPr>
+        <w:pStyle w:val="Textbody"/>
+        <w:rPr>
+          <w:rFonts w:hint="eastAsia"/>
+        </w:rPr>
+      </w:pPr>
+      <w:r>
         <w:lastRenderedPageBreak/>
-        <w:t>Wykorzystanie zasobów</w:t>
-      </w:r>
-      <w:bookmarkEnd w:id="17"/>
+        <w:t>Schematy podłączenia dodatkowych urządzeń peryferyjnych.</w:t>
+      </w:r>
     </w:p>
     <w:p>
       <w:pPr>
@@ -3183,26 +3768,20 @@
         </w:rPr>
       </w:pPr>
       <w:r>
-        <w:t xml:space="preserve">Tabela z wykorzystaniem zasobów z </w:t>
-      </w:r>
-      <w:proofErr w:type="spellStart"/>
-      <w:r>
-        <w:t>Vivado</w:t>
-      </w:r>
-      <w:proofErr w:type="spellEnd"/>
-    </w:p>
-    <w:p>
-      <w:pPr>
-        <w:pStyle w:val="Nagwek2"/>
-        <w:rPr>
-          <w:rFonts w:hint="eastAsia"/>
-        </w:rPr>
-      </w:pPr>
-      <w:bookmarkStart w:id="18" w:name="__RefHeading___Toc1319_2642343945"/>
-      <w:r>
-        <w:t>Marginesy czasowe</w:t>
-      </w:r>
-      <w:bookmarkEnd w:id="18"/>
+        <w:t>Konfiguracja zworek, przełączników, itp., jeśli inna niż domyślna.</w:t>
+      </w:r>
+    </w:p>
+    <w:p>
+      <w:pPr>
+        <w:pStyle w:val="Nagwek1"/>
+        <w:rPr>
+          <w:rFonts w:hint="eastAsia"/>
+        </w:rPr>
+      </w:pPr>
+      <w:r>
+        <w:t>Film.</w:t>
+      </w:r>
+      <w:bookmarkEnd w:id="19"/>
     </w:p>
     <w:p>
       <w:pPr>
@@ -3212,30 +3791,7 @@
         </w:rPr>
       </w:pPr>
       <w:r>
-        <w:t xml:space="preserve">Marginesy czasowe (WNS) dla setup i </w:t>
-      </w:r>
-      <w:proofErr w:type="spellStart"/>
-      <w:r>
-        <w:t>hold</w:t>
-      </w:r>
-      <w:proofErr w:type="spellEnd"/>
-      <w:r>
-        <w:t>.</w:t>
-      </w:r>
-    </w:p>
-    <w:p>
-      <w:pPr>
-        <w:pStyle w:val="Nagwek1"/>
-        <w:rPr>
-          <w:rFonts w:hint="eastAsia"/>
-        </w:rPr>
-      </w:pPr>
-      <w:bookmarkStart w:id="19" w:name="__RefHeading___Toc1249_1436539759"/>
-      <w:r>
-        <w:t>Konfiguracja sprzęt</w:t>
-      </w:r>
-      <w:r>
-        <w:t>u</w:t>
+        <w:t>Link do ściągnięcia filmu:</w:t>
       </w:r>
     </w:p>
     <w:p>
@@ -3246,75 +3802,11 @@
         </w:rPr>
       </w:pPr>
       <w:r>
-        <w:t xml:space="preserve">Schemat połączenia ze sobą płytek Basys3 w trybie </w:t>
-      </w:r>
-      <w:proofErr w:type="spellStart"/>
-      <w:r>
-        <w:t>multiplayer</w:t>
-      </w:r>
-      <w:proofErr w:type="spellEnd"/>
-      <w:r>
-        <w:t>.</w:t>
-      </w:r>
-    </w:p>
-    <w:p>
-      <w:pPr>
-        <w:pStyle w:val="Textbody"/>
-        <w:rPr>
-          <w:rFonts w:hint="eastAsia"/>
-        </w:rPr>
-      </w:pPr>
-      <w:r>
-        <w:t>Schematy podłączenia dodatkowych urządzeń peryferyjnych.</w:t>
-      </w:r>
-    </w:p>
-    <w:p>
-      <w:pPr>
-        <w:pStyle w:val="Textbody"/>
-        <w:rPr>
-          <w:rFonts w:hint="eastAsia"/>
-        </w:rPr>
-      </w:pPr>
-      <w:r>
-        <w:t>Konfiguracja zworek, przełączników, itp., jeśli inna niż domyślna.</w:t>
-      </w:r>
-    </w:p>
-    <w:p>
-      <w:pPr>
-        <w:pStyle w:val="Nagwek1"/>
-        <w:rPr>
-          <w:rFonts w:hint="eastAsia"/>
-        </w:rPr>
-      </w:pPr>
-      <w:r>
-        <w:t>Film.</w:t>
-      </w:r>
-      <w:bookmarkEnd w:id="19"/>
-    </w:p>
-    <w:p>
-      <w:pPr>
-        <w:pStyle w:val="Textbody"/>
-        <w:rPr>
-          <w:rFonts w:hint="eastAsia"/>
-        </w:rPr>
-      </w:pPr>
-      <w:r>
-        <w:t>Link do ściągnięcia filmu:</w:t>
-      </w:r>
-    </w:p>
-    <w:p>
-      <w:pPr>
-        <w:pStyle w:val="Textbody"/>
-        <w:rPr>
-          <w:rFonts w:hint="eastAsia"/>
-        </w:rPr>
-      </w:pPr>
-      <w:r>
         <w:t>https://</w:t>
       </w:r>
     </w:p>
     <w:sectPr>
-      <w:headerReference w:type="default" r:id="rId9"/>
+      <w:headerReference w:type="default" r:id="rId12"/>
       <w:pgSz w:w="11906" w:h="16838"/>
       <w:pgMar w:top="1134" w:right="1134" w:bottom="1134" w:left="1134" w:header="708" w:footer="708" w:gutter="0"/>
       <w:cols w:space="708"/>
@@ -3410,7 +3902,7 @@
         <w:rFonts w:hint="eastAsia"/>
         <w:noProof/>
       </w:rPr>
-      <w:t>24.05.2025</w:t>
+      <w:t>05.06.2025</w:t>
     </w:r>
     <w:r>
       <w:fldChar w:fldCharType="end"/>
@@ -4475,6 +4967,29 @@
       <w:szCs w:val="21"/>
     </w:rPr>
   </w:style>
+  <w:style w:type="character" w:styleId="Hipercze">
+    <w:name w:val="Hyperlink"/>
+    <w:basedOn w:val="Domylnaczcionkaakapitu"/>
+    <w:uiPriority w:val="99"/>
+    <w:unhideWhenUsed/>
+    <w:rsid w:val="003A591E"/>
+    <w:rPr>
+      <w:color w:val="467886" w:themeColor="hyperlink"/>
+      <w:u w:val="single"/>
+    </w:rPr>
+  </w:style>
+  <w:style w:type="character" w:styleId="Nierozpoznanawzmianka">
+    <w:name w:val="Unresolved Mention"/>
+    <w:basedOn w:val="Domylnaczcionkaakapitu"/>
+    <w:uiPriority w:val="99"/>
+    <w:semiHidden/>
+    <w:unhideWhenUsed/>
+    <w:rsid w:val="003A591E"/>
+    <w:rPr>
+      <w:color w:val="605E5C"/>
+      <w:shd w:val="clear" w:color="auto" w:fill="E1DFDD"/>
+    </w:rPr>
+  </w:style>
 </w:styles>
 </file>
 
@@ -4791,4 +5306,16 @@
     </a:ext>
   </a:extLst>
 </a:theme>
+</file>
+
+<file path=customXml/item1.xml><?xml version="1.0" encoding="utf-8"?>
+<b:Sources xmlns:b="http://schemas.openxmlformats.org/officeDocument/2006/bibliography" xmlns="http://schemas.openxmlformats.org/officeDocument/2006/bibliography" SelectedStyle="\APASixthEditionOfficeOnline.xsl" StyleName="APA" Version="6"/>
+</file>
+
+<file path=customXml/itemProps1.xml><?xml version="1.0" encoding="utf-8"?>
+<ds:datastoreItem xmlns:ds="http://schemas.openxmlformats.org/officeDocument/2006/customXml" ds:itemID="{7B5DD90E-F273-4039-ABE4-CE04C07727BA}">
+  <ds:schemaRefs>
+    <ds:schemaRef ds:uri="http://schemas.openxmlformats.org/officeDocument/2006/bibliography"/>
+  </ds:schemaRefs>
+</ds:datastoreItem>
 </file>
</xml_diff>